<commit_message>
Updates to Review use cases
</commit_message>
<xml_diff>
--- a/Phase-3/Temp files/Text Drafts/Tours-and-Review-Use-Cases-v.0.2.docx
+++ b/Phase-3/Temp files/Text Drafts/Tours-and-Review-Use-Cases-v.0.2.docx
@@ -334,7 +334,27 @@
           <w:highlight w:val="none"/>
           <w:lang w:val="el-GR"/>
         </w:rPr>
-        <w:t xml:space="preserve">Το σύστημα ζητά από τον χρήστη να συμπληρώσει κωδικό πρόσκλησης (εάν έχει).</w:t>
+        <w:t xml:space="preserve">Το σύστημα ζητά από τον χρήστη να συμπληρώσει </w:t>
+      </w:r>
+      <w:r>
+        <w:rPr>
+          <w:color w:val="000000" w:themeColor="text1"/>
+          <w:sz w:val="24"/>
+          <w:szCs w:val="24"/>
+          <w:highlight w:val="none"/>
+          <w:lang w:val="en-GB"/>
+        </w:rPr>
+        <w:t xml:space="preserve">invite likn</w:t>
+      </w:r>
+      <w:r>
+        <w:rPr>
+          <w:color w:val="000000" w:themeColor="text1"/>
+          <w:sz w:val="24"/>
+          <w:szCs w:val="24"/>
+          <w:highlight w:val="none"/>
+          <w:lang w:val="el-GR"/>
+        </w:rPr>
+        <w:t xml:space="preserve"> (εάν έχει).</w:t>
       </w:r>
       <w:r>
         <w:rPr>
@@ -366,7 +386,27 @@
           <w:highlight w:val="none"/>
           <w:lang w:val="el-GR"/>
         </w:rPr>
-        <w:t xml:space="preserve">Ο χειριστής δηλώνει πως δεν έχει κωδικό πρόσκλησης.</w:t>
+        <w:t xml:space="preserve">Ο χειριστής δηλώνει πως δεν έχει </w:t>
+      </w:r>
+      <w:r>
+        <w:rPr>
+          <w:color w:val="000000" w:themeColor="text1"/>
+          <w:sz w:val="24"/>
+          <w:szCs w:val="24"/>
+          <w:highlight w:val="none"/>
+          <w:lang w:val="en-GB"/>
+        </w:rPr>
+        <w:t xml:space="preserve">invite link</w:t>
+      </w:r>
+      <w:r>
+        <w:rPr>
+          <w:color w:val="000000" w:themeColor="text1"/>
+          <w:sz w:val="24"/>
+          <w:szCs w:val="24"/>
+          <w:highlight w:val="none"/>
+          <w:lang w:val="el-GR"/>
+        </w:rPr>
+        <w:t xml:space="preserve">.</w:t>
       </w:r>
       <w:r>
         <w:rPr>
@@ -902,7 +942,37 @@
           <w:szCs w:val="24"/>
           <w:lang w:val="el-GR"/>
         </w:rPr>
-        <w:t xml:space="preserve">στην αντίστοιχη ξενάγηση.</w:t>
+        <w:t xml:space="preserve">στην αντίστοιχη ξενάγηση</w:t>
+      </w:r>
+      <w:r>
+        <w:rPr>
+          <w:rFonts w:ascii="Roboto" w:hAnsi="Roboto" w:cs="Roboto"/>
+          <w:color w:val="000000" w:themeColor="text1"/>
+          <w:sz w:val="24"/>
+          <w:szCs w:val="24"/>
+          <w:lang w:val="en-GB"/>
+        </w:rPr>
+        <w:t xml:space="preserve"> </w:t>
+      </w:r>
+      <w:r>
+        <w:rPr>
+          <w:rFonts w:ascii="Roboto" w:hAnsi="Roboto" w:cs="Roboto"/>
+          <w:color w:val="000000" w:themeColor="text1"/>
+          <w:sz w:val="24"/>
+          <w:szCs w:val="24"/>
+          <w:lang w:val="el-GR"/>
+        </w:rPr>
+        <w:t xml:space="preserve">και ενημερώνει τα στατιστικά δημοτικότητας</w:t>
+      </w:r>
+      <w:r>
+        <w:rPr>
+          <w:rFonts w:ascii="Roboto" w:hAnsi="Roboto" w:cs="Roboto"/>
+          <w:color w:val="000000" w:themeColor="text1"/>
+          <w:sz w:val="24"/>
+          <w:szCs w:val="24"/>
+          <w:lang w:val="el-GR"/>
+        </w:rPr>
+        <w:t xml:space="preserve">.</w:t>
       </w:r>
       <w:r>
         <w:rPr>
@@ -1227,7 +1297,33 @@
           <w:highlight w:val="none"/>
           <w:lang w:val="el-GR"/>
         </w:rPr>
-        <w:t xml:space="preserve">    4.α.1 Ο χειριστής συμπληρώνει τον κωδικό πρόσκλησής του.</w:t>
+        <w:t xml:space="preserve">    4.α.1 Ο χειριστής συμπληρώνει το</w:t>
+      </w:r>
+      <w:r>
+        <w:rPr>
+          <w:rFonts w:ascii="Roboto" w:hAnsi="Roboto" w:cs="Roboto"/>
+          <w:b w:val="0"/>
+          <w:bCs w:val="0"/>
+          <w:color w:val="000000" w:themeColor="text1"/>
+          <w:sz w:val="24"/>
+          <w:szCs w:val="24"/>
+          <w:highlight w:val="none"/>
+          <w:lang w:val="en-GB"/>
+        </w:rPr>
+        <w:t xml:space="preserve"> invite link</w:t>
+      </w:r>
+      <w:r>
+        <w:rPr>
+          <w:rFonts w:ascii="Roboto" w:hAnsi="Roboto" w:cs="Roboto"/>
+          <w:b w:val="0"/>
+          <w:bCs w:val="0"/>
+          <w:color w:val="000000" w:themeColor="text1"/>
+          <w:sz w:val="24"/>
+          <w:szCs w:val="24"/>
+          <w:highlight w:val="none"/>
+          <w:lang w:val="el-GR"/>
+        </w:rPr>
+        <w:t xml:space="preserve"> του.</w:t>
       </w:r>
       <w:r>
         <w:rPr>
@@ -1265,7 +1361,33 @@
         </w:rPr>
         <w:tab/>
         <w:tab/>
-        <w:t xml:space="preserve">    4.α.2 Το σύστημα επαληθεύει τον κωδικό, αποδίδει πόντους στο σκορ </w:t>
+        <w:t xml:space="preserve">    4.α.2 Το σύστημα επαληθεύει το</w:t>
+      </w:r>
+      <w:r>
+        <w:rPr>
+          <w:rFonts w:ascii="Roboto" w:hAnsi="Roboto" w:cs="Roboto"/>
+          <w:b w:val="0"/>
+          <w:bCs w:val="0"/>
+          <w:color w:val="000000" w:themeColor="text1"/>
+          <w:sz w:val="24"/>
+          <w:szCs w:val="24"/>
+          <w:highlight w:val="none"/>
+          <w:lang w:val="en-GB"/>
+        </w:rPr>
+        <w:t xml:space="preserve"> link</w:t>
+      </w:r>
+      <w:r>
+        <w:rPr>
+          <w:rFonts w:ascii="Roboto" w:hAnsi="Roboto" w:cs="Roboto"/>
+          <w:b w:val="0"/>
+          <w:bCs w:val="0"/>
+          <w:color w:val="000000" w:themeColor="text1"/>
+          <w:sz w:val="24"/>
+          <w:szCs w:val="24"/>
+          <w:highlight w:val="none"/>
+          <w:lang w:val="el-GR"/>
+        </w:rPr>
+        <w:t xml:space="preserve">, αποδίδει πόντους στο σκορ </w:t>
         <w:tab/>
         <w:tab/>
         <w:tab/>
@@ -2844,12 +2966,48 @@
           <w:highlight w:val="none"/>
           <w:lang w:val="el-GR"/>
         </w:rPr>
-        <w:t xml:space="preserve">Το σύστημα εμφανίζει την οθόνη κριτικών.</w:t>
-      </w:r>
-      <w:r>
-        <w:rPr>
-          <w:color w:val="000000" w:themeColor="text1"/>
-        </w:rPr>
+        <w:t xml:space="preserve">Το σύστημα εμφανίζει την οθόνη κριτικών και στατιστικά δημοτικότητας για το σύνολο των</w:t>
+      </w:r>
+      <w:r>
+        <w:rPr>
+          <w:rFonts w:ascii="Roboto" w:hAnsi="Roboto" w:cs="Roboto"/>
+          <w:color w:val="000000" w:themeColor="text1"/>
+          <w:sz w:val="28"/>
+          <w:szCs w:val="28"/>
+          <w:highlight w:val="none"/>
+          <w:lang w:val="el-GR"/>
+        </w:rPr>
+        <w:t xml:space="preserve"> </w:t>
+      </w:r>
+      <w:r>
+        <w:rPr>
+          <w:rFonts w:ascii=" Roboto" w:hAnsi=" Roboto" w:cs=" Roboto"/>
+          <w:color w:val="000000" w:themeColor="text1"/>
+          <w:sz w:val="24"/>
+          <w:szCs w:val="24"/>
+          <w:lang w:val="el-GR"/>
+        </w:rPr>
+        <w:t xml:space="preserve">e</w:t>
+      </w:r>
+      <w:r>
+        <w:rPr>
+          <w:rFonts w:ascii=" Roboto" w:hAnsi=" Roboto" w:cs=" Roboto"/>
+          <w:color w:val="000000" w:themeColor="text1"/>
+          <w:sz w:val="24"/>
+          <w:szCs w:val="24"/>
+          <w:lang w:val="en-GB"/>
+        </w:rPr>
+        <w:t xml:space="preserve">vents, tours, virtual tours </w:t>
+      </w:r>
+      <w:r>
+        <w:rPr>
+          <w:rFonts w:ascii=" Roboto" w:hAnsi=" Roboto" w:cs=" Roboto"/>
+          <w:color w:val="000000" w:themeColor="text1"/>
+          <w:sz w:val="24"/>
+          <w:szCs w:val="24"/>
+          <w:lang w:val="el-GR"/>
+        </w:rPr>
+        <w:t xml:space="preserve">και άρθρων της πλατφόρμας.</w:t>
       </w:r>
       <w:r/>
     </w:p>
@@ -3035,7 +3193,7 @@
           <w:highlight w:val="none"/>
           <w:lang w:val="el-GR"/>
         </w:rPr>
-        <w:t xml:space="preserve">Ο χειριστής κάνει κλικ στο κουμπί «Αναλυτικά Στοιχεία».</w:t>
+        <w:t xml:space="preserve">Ο χειριστής επιλέγει αναλυτική προβολή στοιχείων.</w:t>
       </w:r>
       <w:r>
         <w:rPr>

</xml_diff>

<commit_message>
Changes to use cases
Small changes due to robustness diagram problems
</commit_message>
<xml_diff>
--- a/Phase-3/Temp files/Text Drafts/Tours-and-Review-Use-Cases-v.0.2.docx
+++ b/Phase-3/Temp files/Text Drafts/Tours-and-Review-Use-Cases-v.0.2.docx
@@ -1024,7 +1024,7 @@
           <w:szCs w:val="24"/>
           <w:lang w:val="el-GR"/>
         </w:rPr>
-        <w:t xml:space="preserve">14.α.1 Σε εικονικές ξεναγήσεις ο χειριστής αποκτά άμεση πρόσβαση στην εικονική ξενάγηση και συνέχεια στο βήμα 8. </w:t>
+        <w:t xml:space="preserve">18.α.1 Σε εικονικές ξεναγήσεις το σύστημα μεταφέρει τον χειριστή την οθόνη εικονικής ξενάγησης. </w:t>
       </w:r>
       <w:r>
         <w:rPr>
@@ -1087,7 +1087,7 @@
         <w:t xml:space="preserve">Το σύστημα βρίσκει λάθη στα στοιχεία πληρωμής και επιστρέφει </w:t>
         <w:tab/>
         <w:tab/>
-        <w:t xml:space="preserve">   τον χειριστή στο βήμα 4.</w:t>
+        <w:t xml:space="preserve">   τον χειριστή στο βήμα 12.</w:t>
       </w:r>
       <w:r>
         <w:rPr>
@@ -1186,7 +1186,7 @@
         <w:tab/>
         <w:tab/>
         <w:tab/>
-        <w:t xml:space="preserve">    εφαρμόζει στο τελικό πληρωτέο και συνεχίζει στο βήμα 9.</w:t>
+        <w:t xml:space="preserve">    εφαρμόζει στο τελικό πληρωτέο και συνεχίζει στο βήμα 12.</w:t>
       </w:r>
       <w:r>
         <w:rPr>

</xml_diff>

<commit_message>
RD Update, Merged + Updated Use Cases + Added Files
Merged Maria's + Trinity's Use Cases for Quiz and Jobs
Updated
Updated Robustness Diagrams (Create Tour and Job Offers): based on what we discussed and what came from the merge.
Updated Create Tour Use Case (and Robustness): added one more control point in case the actor wants to simply save but not publish his newly created tour
Added files: added file for our Questions on the next feedback session in class.
Hope I did most things right and didn't forget anything!
</commit_message>
<xml_diff>
--- a/Phase-3/Temp files/Text Drafts/Tours-and-Review-Use-Cases-v.0.2.docx
+++ b/Phase-3/Temp files/Text Drafts/Tours-and-Review-Use-Cases-v.0.2.docx
@@ -1926,16 +1926,155 @@
           <w:szCs w:val="24"/>
           <w:lang w:val="el-GR"/>
         </w:rPr>
-        <w:t>Το σύστημα αποθηκεύει την  ανάρτηση και εμφανίζει μήνυμα επιτυχίας.</w:t>
+        <w:t xml:space="preserve">Το σύστημα αποθηκεύει την ξενάγηση και ρωτά το χειριστή αν επιθυμεί δημοσίευση. </w:t>
       </w:r>
     </w:p>
     <w:p>
       <w:pPr>
         <w:pStyle w:val="ListParagraph"/>
+        <w:numPr>
+          <w:ilvl w:val="0"/>
+          <w:numId w:val="17"/>
+        </w:numPr>
+        <w:rPr>
+          <w:color w:val="000000" w:themeColor="text1"/>
+          <w:lang w:val="el-GR"/>
+        </w:rPr>
+      </w:pPr>
+      <w:r>
+        <w:rPr>
+          <w:rFonts w:ascii="Roboto" w:hAnsi="Roboto" w:cs="Roboto"/>
+          <w:color w:val="000000" w:themeColor="text1"/>
+          <w:sz w:val="24"/>
+          <w:szCs w:val="24"/>
+          <w:lang w:val="el-GR"/>
+        </w:rPr>
+        <w:t xml:space="preserve">Ο χειριστής επιλέγει </w:t>
+      </w:r>
+      <w:r>
+        <w:rPr>
+          <w:rFonts w:ascii="Roboto" w:hAnsi="Roboto" w:cs="Roboto"/>
+          <w:color w:val="000000" w:themeColor="text1"/>
+          <w:sz w:val="24"/>
+          <w:szCs w:val="24"/>
+          <w:lang w:val="el-GR"/>
+        </w:rPr>
+        <w:t>δημοσίευση της ξενάγησης</w:t>
+      </w:r>
+      <w:r>
+        <w:rPr>
+          <w:rFonts w:ascii="Roboto" w:hAnsi="Roboto" w:cs="Roboto"/>
+          <w:color w:val="000000" w:themeColor="text1"/>
+          <w:sz w:val="24"/>
+          <w:szCs w:val="24"/>
+          <w:lang w:val="el-GR"/>
+        </w:rPr>
+        <w:t>.</w:t>
+      </w:r>
+    </w:p>
+    <w:p>
+      <w:pPr>
+        <w:pStyle w:val="ListParagraph"/>
+        <w:numPr>
+          <w:ilvl w:val="0"/>
+          <w:numId w:val="17"/>
+        </w:numPr>
+        <w:rPr>
+          <w:color w:val="000000" w:themeColor="text1"/>
+          <w:lang w:val="el-GR"/>
+        </w:rPr>
+      </w:pPr>
+      <w:r>
+        <w:rPr>
+          <w:rFonts w:ascii="Roboto" w:hAnsi="Roboto" w:cs="Roboto"/>
+          <w:color w:val="000000" w:themeColor="text1"/>
+          <w:sz w:val="24"/>
+          <w:szCs w:val="24"/>
+          <w:lang w:val="el-GR"/>
+        </w:rPr>
+        <w:t xml:space="preserve">Το σύστημα </w:t>
+      </w:r>
+      <w:r>
+        <w:rPr>
+          <w:rFonts w:ascii="Roboto" w:hAnsi="Roboto" w:cs="Roboto"/>
+          <w:color w:val="000000" w:themeColor="text1"/>
+          <w:sz w:val="24"/>
+          <w:szCs w:val="24"/>
+          <w:lang w:val="el-GR"/>
+        </w:rPr>
+        <w:t xml:space="preserve">κάνει ορατή την ξενάγηση σε όλους τους χρήστες και </w:t>
+      </w:r>
+      <w:r>
+        <w:rPr>
+          <w:rFonts w:ascii="Roboto" w:hAnsi="Roboto" w:cs="Roboto"/>
+          <w:color w:val="000000" w:themeColor="text1"/>
+          <w:sz w:val="24"/>
+          <w:szCs w:val="24"/>
+          <w:lang w:val="el-GR"/>
+        </w:rPr>
+        <w:t>επιστρέφει στην οθόνη ιστορικού ξεναγήσεων</w:t>
+      </w:r>
+      <w:r>
+        <w:rPr>
+          <w:rFonts w:ascii="Roboto" w:hAnsi="Roboto" w:cs="Roboto"/>
+          <w:color w:val="000000" w:themeColor="text1"/>
+          <w:sz w:val="24"/>
+          <w:szCs w:val="24"/>
+          <w:lang w:val="el-GR"/>
+        </w:rPr>
+        <w:t xml:space="preserve"> </w:t>
+      </w:r>
+      <w:r>
+        <w:rPr>
+          <w:rFonts w:ascii="Roboto" w:hAnsi="Roboto" w:cs="Roboto"/>
+          <w:color w:val="000000" w:themeColor="text1"/>
+          <w:sz w:val="24"/>
+          <w:szCs w:val="24"/>
+          <w:lang w:val="el-GR"/>
+        </w:rPr>
+        <w:t>εμφανίζ</w:t>
+      </w:r>
+      <w:r>
+        <w:rPr>
+          <w:rFonts w:ascii="Roboto" w:hAnsi="Roboto" w:cs="Roboto"/>
+          <w:color w:val="000000" w:themeColor="text1"/>
+          <w:sz w:val="24"/>
+          <w:szCs w:val="24"/>
+          <w:lang w:val="el-GR"/>
+        </w:rPr>
+        <w:t>οντας</w:t>
+      </w:r>
+      <w:r>
+        <w:rPr>
+          <w:rFonts w:ascii="Roboto" w:hAnsi="Roboto" w:cs="Roboto"/>
+          <w:color w:val="000000" w:themeColor="text1"/>
+          <w:sz w:val="24"/>
+          <w:szCs w:val="24"/>
+          <w:lang w:val="el-GR"/>
+        </w:rPr>
+        <w:t xml:space="preserve"> μήνυμα επιτυχίας.</w:t>
+      </w:r>
+    </w:p>
+    <w:p>
+      <w:pPr>
+        <w:pStyle w:val="ListParagraph"/>
         <w:ind w:left="1776"/>
         <w:rPr>
           <w:color w:val="000000" w:themeColor="text1"/>
           <w:lang w:val="el-GR"/>
+        </w:rPr>
+      </w:pPr>
+    </w:p>
+    <w:p>
+      <w:pPr>
+        <w:pStyle w:val="ListParagraph"/>
+        <w:spacing w:before="240" w:after="0"/>
+        <w:ind w:left="1440"/>
+        <w:rPr>
+          <w:rFonts w:ascii="Roboto" w:hAnsi="Roboto" w:cs="Roboto"/>
+          <w:color w:val="000000" w:themeColor="text1"/>
+          <w:sz w:val="24"/>
+          <w:szCs w:val="24"/>
         </w:rPr>
       </w:pPr>
     </w:p>
@@ -1964,6 +2103,7 @@
           <w:szCs w:val="24"/>
           <w:lang w:val="el-GR"/>
         </w:rPr>
+        <w:lastRenderedPageBreak/>
         <w:t>Εναλλακτική ροή 2</w:t>
       </w:r>
       <w:r>
@@ -2129,7 +2269,6 @@
           <w:szCs w:val="24"/>
           <w:lang w:val="el-GR"/>
         </w:rPr>
-        <w:lastRenderedPageBreak/>
         <w:t>Εναλλακτική ροή 3</w:t>
       </w:r>
       <w:r>
@@ -2291,6 +2430,7 @@
         <w:spacing w:after="0"/>
         <w:rPr>
           <w:color w:val="000000" w:themeColor="text1"/>
+          <w:lang w:val="el-GR"/>
         </w:rPr>
       </w:pPr>
       <w:r>
@@ -2315,10 +2455,8 @@
           <w:szCs w:val="24"/>
           <w:lang w:val="el-GR"/>
         </w:rPr>
-        <w:t xml:space="preserve"> (Αποτυχία επαλή</w:t>
+        <w:t xml:space="preserve"> (Αποτυχία επαλήθευσης στοιχείων πληρωμής)</w:t>
       </w:r>
-      <w:bookmarkStart w:id="0" w:name="_GoBack"/>
-      <w:bookmarkEnd w:id="0"/>
       <w:r>
         <w:rPr>
           <w:rFonts w:ascii="Roboto" w:hAnsi="Roboto" w:cs="Roboto"/>
@@ -2328,17 +2466,6 @@
           <w:sz w:val="24"/>
           <w:szCs w:val="24"/>
           <w:lang w:val="el-GR"/>
-        </w:rPr>
-        <w:t>θευσης στοιχείων πληρωμής)</w:t>
-      </w:r>
-      <w:r>
-        <w:rPr>
-          <w:rFonts w:ascii="Roboto" w:hAnsi="Roboto" w:cs="Roboto"/>
-          <w:b/>
-          <w:bCs/>
-          <w:color w:val="000000" w:themeColor="text1"/>
-          <w:sz w:val="24"/>
-          <w:szCs w:val="24"/>
         </w:rPr>
         <w:t>:</w:t>
       </w:r>
@@ -2349,7 +2476,8 @@
         <w:rPr>
           <w:rFonts w:ascii="Roboto" w:hAnsi="Roboto" w:cs="Roboto"/>
           <w:color w:val="000000" w:themeColor="text1"/>
-          <w:lang w:val="el-GR"/>
+          <w:sz w:val="24"/>
+          <w:szCs w:val="24"/>
         </w:rPr>
       </w:pPr>
       <w:r>
@@ -2375,26 +2503,233 @@
     </w:p>
     <w:p>
       <w:pPr>
-        <w:rPr>
-          <w:color w:val="000000" w:themeColor="text1"/>
-          <w:lang w:val="el-GR"/>
-        </w:rPr>
-      </w:pPr>
+        <w:spacing w:after="0"/>
+        <w:ind w:left="1080"/>
+        <w:rPr>
+          <w:rFonts w:ascii="Roboto" w:hAnsi="Roboto" w:cs="Roboto"/>
+          <w:b/>
+          <w:color w:val="000000" w:themeColor="text1"/>
+          <w:sz w:val="24"/>
+          <w:szCs w:val="24"/>
+          <w:lang w:val="el-GR"/>
+        </w:rPr>
+      </w:pPr>
+      <w:proofErr w:type="gramStart"/>
       <w:r>
         <w:rPr>
-          <w:color w:val="000000" w:themeColor="text1"/>
-          <w:lang w:val="el-GR"/>
-        </w:rPr>
-        <w:br w:type="page" w:clear="all"/>
+          <w:rFonts w:ascii="Roboto" w:hAnsi="Roboto" w:cs="Roboto"/>
+          <w:color w:val="000000" w:themeColor="text1"/>
+          <w:sz w:val="24"/>
+          <w:szCs w:val="24"/>
+        </w:rPr>
+        <w:t>e</w:t>
+      </w:r>
+      <w:proofErr w:type="gramEnd"/>
+      <w:r>
+        <w:rPr>
+          <w:rFonts w:ascii="Roboto" w:hAnsi="Roboto" w:cs="Roboto"/>
+          <w:color w:val="000000" w:themeColor="text1"/>
+          <w:sz w:val="24"/>
+          <w:szCs w:val="24"/>
+          <w:lang w:val="el-GR"/>
+        </w:rPr>
+        <w:t xml:space="preserve">. </w:t>
+      </w:r>
+      <w:r>
+        <w:rPr>
+          <w:rFonts w:ascii="Roboto" w:hAnsi="Roboto" w:cs="Roboto"/>
+          <w:b/>
+          <w:color w:val="000000" w:themeColor="text1"/>
+          <w:sz w:val="24"/>
+          <w:szCs w:val="24"/>
+          <w:lang w:val="el-GR"/>
+        </w:rPr>
+        <w:t>Εναλλακτική ροή 5 (Απλή Αποθήκευση ξενάγησης):</w:t>
       </w:r>
     </w:p>
     <w:p>
       <w:pPr>
-        <w:rPr>
-          <w:color w:val="000000" w:themeColor="text1"/>
-          <w:lang w:val="el-GR"/>
-        </w:rPr>
-      </w:pPr>
+        <w:spacing w:after="0"/>
+        <w:ind w:left="1440"/>
+        <w:rPr>
+          <w:rFonts w:ascii="Roboto" w:hAnsi="Roboto" w:cs="Roboto"/>
+          <w:color w:val="000000" w:themeColor="text1"/>
+          <w:sz w:val="24"/>
+          <w:szCs w:val="24"/>
+          <w:lang w:val="el-GR"/>
+        </w:rPr>
+      </w:pPr>
+      <w:r>
+        <w:rPr>
+          <w:rFonts w:ascii="Roboto" w:hAnsi="Roboto" w:cs="Roboto"/>
+          <w:color w:val="000000" w:themeColor="text1"/>
+          <w:sz w:val="24"/>
+          <w:szCs w:val="24"/>
+          <w:lang w:val="el-GR"/>
+        </w:rPr>
+        <w:t>11.α.1. Ο χειριστής επιλέγει να μη δημοσιεύσει την ξενάγηση.</w:t>
+      </w:r>
+    </w:p>
+    <w:p>
+      <w:pPr>
+        <w:ind w:left="1440"/>
+        <w:rPr>
+          <w:rFonts w:ascii="Roboto" w:hAnsi="Roboto" w:cs="Roboto"/>
+          <w:b/>
+          <w:color w:val="000000" w:themeColor="text1"/>
+          <w:sz w:val="24"/>
+          <w:szCs w:val="24"/>
+          <w:lang w:val="el-GR"/>
+        </w:rPr>
+      </w:pPr>
+      <w:r>
+        <w:rPr>
+          <w:rFonts w:ascii="Roboto" w:hAnsi="Roboto" w:cs="Roboto"/>
+          <w:color w:val="000000" w:themeColor="text1"/>
+          <w:sz w:val="24"/>
+          <w:szCs w:val="24"/>
+          <w:lang w:val="el-GR"/>
+        </w:rPr>
+        <w:t xml:space="preserve">11.α.2. Το σύστημα </w:t>
+      </w:r>
+      <w:r>
+        <w:rPr>
+          <w:rFonts w:ascii="Roboto" w:hAnsi="Roboto" w:cs="Roboto"/>
+          <w:color w:val="000000" w:themeColor="text1"/>
+          <w:sz w:val="24"/>
+          <w:szCs w:val="24"/>
+          <w:lang w:val="el-GR"/>
+        </w:rPr>
+        <w:t xml:space="preserve">επιστρέφει στην οθόνη ιστορικού ξεναγήσεων εμφανίζοντας ανάλογο μήνυμα και </w:t>
+      </w:r>
+      <w:r>
+        <w:rPr>
+          <w:rFonts w:ascii="Roboto" w:hAnsi="Roboto" w:cs="Roboto"/>
+          <w:color w:val="000000" w:themeColor="text1"/>
+          <w:sz w:val="24"/>
+          <w:szCs w:val="24"/>
+          <w:lang w:val="el-GR"/>
+        </w:rPr>
+        <w:t>αφήν</w:t>
+      </w:r>
+      <w:r>
+        <w:rPr>
+          <w:rFonts w:ascii="Roboto" w:hAnsi="Roboto" w:cs="Roboto"/>
+          <w:color w:val="000000" w:themeColor="text1"/>
+          <w:sz w:val="24"/>
+          <w:szCs w:val="24"/>
+          <w:lang w:val="el-GR"/>
+        </w:rPr>
+        <w:t xml:space="preserve">οντας </w:t>
+      </w:r>
+      <w:r>
+        <w:rPr>
+          <w:rFonts w:ascii="Roboto" w:hAnsi="Roboto" w:cs="Roboto"/>
+          <w:color w:val="000000" w:themeColor="text1"/>
+          <w:sz w:val="24"/>
+          <w:szCs w:val="24"/>
+          <w:lang w:val="el-GR"/>
+        </w:rPr>
+        <w:t xml:space="preserve">την ξενάγηση </w:t>
+      </w:r>
+      <w:r>
+        <w:rPr>
+          <w:rFonts w:ascii="Roboto" w:hAnsi="Roboto" w:cs="Roboto"/>
+          <w:color w:val="000000" w:themeColor="text1"/>
+          <w:sz w:val="24"/>
+          <w:szCs w:val="24"/>
+          <w:lang w:val="el-GR"/>
+        </w:rPr>
+        <w:t>“</w:t>
+      </w:r>
+      <w:r>
+        <w:rPr>
+          <w:rFonts w:ascii="Roboto" w:hAnsi="Roboto" w:cs="Roboto"/>
+          <w:color w:val="000000" w:themeColor="text1"/>
+          <w:sz w:val="24"/>
+          <w:szCs w:val="24"/>
+          <w:lang w:val="el-GR"/>
+        </w:rPr>
+        <w:t>ιδιωτική</w:t>
+      </w:r>
+      <w:r>
+        <w:rPr>
+          <w:rFonts w:ascii="Roboto" w:hAnsi="Roboto" w:cs="Roboto"/>
+          <w:color w:val="000000" w:themeColor="text1"/>
+          <w:sz w:val="24"/>
+          <w:szCs w:val="24"/>
+          <w:lang w:val="el-GR"/>
+        </w:rPr>
+        <w:t>”</w:t>
+      </w:r>
+      <w:r>
+        <w:rPr>
+          <w:rFonts w:ascii="Roboto" w:hAnsi="Roboto" w:cs="Roboto"/>
+          <w:color w:val="000000" w:themeColor="text1"/>
+          <w:sz w:val="24"/>
+          <w:szCs w:val="24"/>
+          <w:lang w:val="el-GR"/>
+        </w:rPr>
+        <w:t xml:space="preserve">, ώστε να μπορεί να τη βλέπει μόνο ο </w:t>
+      </w:r>
+      <w:r>
+        <w:rPr>
+          <w:rFonts w:ascii="Roboto" w:hAnsi="Roboto" w:cs="Roboto"/>
+          <w:color w:val="000000" w:themeColor="text1"/>
+          <w:sz w:val="24"/>
+          <w:szCs w:val="24"/>
+          <w:lang w:val="el-GR"/>
+        </w:rPr>
+        <w:t xml:space="preserve">χειριστής </w:t>
+      </w:r>
+      <w:r>
+        <w:rPr>
+          <w:rFonts w:ascii="Roboto" w:hAnsi="Roboto" w:cs="Roboto"/>
+          <w:color w:val="000000" w:themeColor="text1"/>
+          <w:sz w:val="24"/>
+          <w:szCs w:val="24"/>
+          <w:lang w:val="el-GR"/>
+        </w:rPr>
+        <w:t>στην περίπτωση που θέλει να την επεξεργαστεί, προτού τη δημοσιεύσει.</w:t>
+      </w:r>
+    </w:p>
+    <w:p>
+      <w:pPr>
+        <w:ind w:left="1440" w:hanging="24"/>
+        <w:rPr>
+          <w:rFonts w:ascii="Roboto" w:hAnsi="Roboto" w:cs="Roboto"/>
+          <w:b/>
+          <w:color w:val="000000" w:themeColor="text1"/>
+          <w:sz w:val="24"/>
+          <w:szCs w:val="24"/>
+          <w:lang w:val="el-GR"/>
+        </w:rPr>
+      </w:pPr>
+    </w:p>
+    <w:p>
+      <w:pPr>
+        <w:ind w:left="1440" w:hanging="24"/>
+        <w:rPr>
+          <w:rFonts w:ascii="Roboto" w:hAnsi="Roboto" w:cs="Roboto"/>
+          <w:color w:val="000000" w:themeColor="text1"/>
+          <w:lang w:val="el-GR"/>
+        </w:rPr>
+      </w:pPr>
+    </w:p>
+    <w:p>
+      <w:pPr>
+        <w:rPr>
+          <w:color w:val="000000" w:themeColor="text1"/>
+          <w:lang w:val="el-GR"/>
+        </w:rPr>
+      </w:pPr>
+      <w:r>
+        <w:rPr>
+          <w:color w:val="000000" w:themeColor="text1"/>
+          <w:lang w:val="el-GR"/>
+        </w:rPr>
+        <w:br w:type="page" w:clear="all"/>
+      </w:r>
     </w:p>
     <w:p>
       <w:pPr>
@@ -2417,6 +2752,7 @@
           <w:szCs w:val="24"/>
           <w:lang w:val="el-GR"/>
         </w:rPr>
+        <w:lastRenderedPageBreak/>
         <w:t xml:space="preserve">Τίτλος περίπτωσης χρήσης: </w:t>
       </w:r>
       <w:r>
@@ -2463,8 +2799,8 @@
         </w:rPr>
         <w:t>Οι ξενα</w:t>
       </w:r>
-      <w:bookmarkStart w:id="1" w:name="undefined"/>
-      <w:bookmarkEnd w:id="1"/>
+      <w:bookmarkStart w:id="0" w:name="undefined"/>
+      <w:bookmarkEnd w:id="0"/>
       <w:r>
         <w:rPr>
           <w:rFonts w:ascii="Roboto" w:hAnsi="Roboto" w:cs="Roboto"/>
@@ -2980,7 +3316,7 @@
     </w:p>
     <w:p>
       <w:pPr>
-        <w:ind w:left="720"/>
+        <w:ind w:left="1410"/>
         <w:rPr>
           <w:rFonts w:ascii="Roboto" w:hAnsi="Roboto" w:cs="Roboto"/>
           <w:color w:val="000000" w:themeColor="text1"/>
@@ -2992,14 +3328,12 @@
       <w:r>
         <w:rPr>
           <w:rFonts w:ascii="Roboto" w:hAnsi="Roboto" w:cs="Roboto"/>
-          <w:b/>
-          <w:bCs/>
           <w:color w:val="000000" w:themeColor="text1"/>
           <w:sz w:val="24"/>
           <w:szCs w:val="24"/>
           <w:lang w:val="el-GR"/>
         </w:rPr>
-        <w:tab/>
+        <w:t xml:space="preserve">3.α.1 Το σύστημα δεν εντοπίζει κάποια κριτική που να πληροί τα </w:t>
       </w:r>
       <w:r>
         <w:rPr>
@@ -3009,7 +3343,7 @@
           <w:szCs w:val="24"/>
           <w:lang w:val="el-GR"/>
         </w:rPr>
-        <w:t xml:space="preserve">3.α.1 Το σύστημα δεν εντοπίζει κάποια κριτική που να πληροί τα κριτήρια </w:t>
+        <w:t xml:space="preserve">κριτήρια </w:t>
       </w:r>
       <w:r>
         <w:rPr>
@@ -3019,27 +3353,6 @@
           <w:szCs w:val="24"/>
           <w:lang w:val="el-GR"/>
         </w:rPr>
-        <w:tab/>
-      </w:r>
-      <w:r>
-        <w:rPr>
-          <w:rFonts w:ascii="Roboto" w:hAnsi="Roboto" w:cs="Roboto"/>
-          <w:color w:val="000000" w:themeColor="text1"/>
-          <w:sz w:val="24"/>
-          <w:szCs w:val="24"/>
-          <w:lang w:val="el-GR"/>
-        </w:rPr>
-        <w:tab/>
-      </w:r>
-      <w:r>
-        <w:rPr>
-          <w:rFonts w:ascii="Roboto" w:hAnsi="Roboto" w:cs="Roboto"/>
-          <w:color w:val="000000" w:themeColor="text1"/>
-          <w:sz w:val="24"/>
-          <w:szCs w:val="24"/>
-          <w:lang w:val="el-GR"/>
-        </w:rPr>
-        <w:tab/>
         <w:t>του χειριστή.</w:t>
       </w:r>
     </w:p>
@@ -3063,7 +3376,17 @@
           <w:lang w:val="el-GR"/>
         </w:rPr>
         <w:tab/>
-        <w:t xml:space="preserve">3.α.2 Το σύστημα εμφανίζει μήνυμα στο χειριστή ότι η αναζήτηση δεν </w:t>
+        <w:t>3.α.2 Το σύστημα εμφανίζει μήνυμα στο χ</w:t>
+      </w:r>
+      <w:r>
+        <w:rPr>
+          <w:rFonts w:ascii="Roboto" w:hAnsi="Roboto" w:cs="Roboto"/>
+          <w:color w:val="000000" w:themeColor="text1"/>
+          <w:sz w:val="24"/>
+          <w:szCs w:val="24"/>
+          <w:lang w:val="el-GR"/>
+        </w:rPr>
+        <w:t xml:space="preserve">ειριστή ότι η αναζήτηση δεν </w:t>
       </w:r>
       <w:r>
         <w:rPr>
@@ -3085,6 +3408,8 @@
         </w:rPr>
         <w:tab/>
       </w:r>
+      <w:bookmarkStart w:id="1" w:name="_GoBack"/>
+      <w:bookmarkEnd w:id="1"/>
       <w:r>
         <w:rPr>
           <w:rFonts w:ascii="Roboto" w:hAnsi="Roboto" w:cs="Roboto"/>
@@ -3093,17 +3418,6 @@
           <w:szCs w:val="24"/>
           <w:lang w:val="el-GR"/>
         </w:rPr>
-        <w:tab/>
-      </w:r>
-      <w:r>
-        <w:rPr>
-          <w:rFonts w:ascii="Roboto" w:hAnsi="Roboto" w:cs="Roboto"/>
-          <w:color w:val="000000" w:themeColor="text1"/>
-          <w:sz w:val="24"/>
-          <w:szCs w:val="24"/>
-          <w:lang w:val="el-GR"/>
-        </w:rPr>
-        <w:tab/>
         <w:t>επέστρεψε αποτελέσματα και επιστρέφει στο βήμα 1.</w:t>
       </w:r>
     </w:p>
@@ -3572,6 +3886,7 @@
           <w:ilvl w:val="0"/>
           <w:numId w:val="14"/>
         </w:numPr>
+        <w:spacing w:after="0"/>
         <w:rPr>
           <w:rFonts w:ascii="Roboto" w:hAnsi="Roboto" w:cs="Roboto"/>
           <w:color w:val="000000" w:themeColor="text1"/>
@@ -3588,6 +3903,18 @@
         </w:rPr>
         <w:t>Το σύστημα ενημερώνει τη βαθμολογία του ξεναγού ή του πολιτιστικού οργανισμού που έχει αναρτήσει το εκάστοτε αντικείμενο βάσει διαφόρων κριτηρίων.</w:t>
       </w:r>
+    </w:p>
+    <w:p>
+      <w:pPr>
+        <w:pStyle w:val="ListParagraph"/>
+        <w:spacing w:after="0"/>
+        <w:ind w:left="1800"/>
+        <w:rPr>
+          <w:rFonts w:ascii="Roboto" w:hAnsi="Roboto" w:cs="Roboto"/>
+          <w:color w:val="000000" w:themeColor="text1"/>
+          <w:lang w:val="el-GR"/>
+        </w:rPr>
+      </w:pPr>
     </w:p>
     <w:p>
       <w:pPr>
@@ -3596,6 +3923,7 @@
           <w:ilvl w:val="1"/>
           <w:numId w:val="11"/>
         </w:numPr>
+        <w:spacing w:after="0"/>
         <w:rPr>
           <w:rFonts w:ascii="Roboto" w:hAnsi="Roboto" w:cs="Roboto"/>
           <w:color w:val="000000" w:themeColor="text1"/>
@@ -3618,6 +3946,7 @@
     </w:p>
     <w:p>
       <w:pPr>
+        <w:spacing w:after="0"/>
         <w:ind w:left="720"/>
         <w:rPr>
           <w:color w:val="000000" w:themeColor="text1"/>
@@ -3644,7 +3973,17 @@
           <w:szCs w:val="24"/>
           <w:lang w:val="el-GR"/>
         </w:rPr>
-        <w:t xml:space="preserve">4.α.1. Το σύστημα εντοπίζει πολύ μικρό ή πολύ μεγάλο κείμενο κατά τον </w:t>
+        <w:t>4.α.1. Το σύστημα εντοπίζει πολύ μικρό ή π</w:t>
+      </w:r>
+      <w:r>
+        <w:rPr>
+          <w:rFonts w:ascii="Roboto" w:hAnsi="Roboto" w:cs="Roboto"/>
+          <w:color w:val="000000" w:themeColor="text1"/>
+          <w:sz w:val="24"/>
+          <w:szCs w:val="24"/>
+          <w:lang w:val="el-GR"/>
+        </w:rPr>
+        <w:t xml:space="preserve">ολύ μεγάλο κείμενο κατά τον </w:t>
       </w:r>
       <w:r>
         <w:rPr>
@@ -3664,27 +4003,6 @@
           <w:szCs w:val="24"/>
           <w:lang w:val="el-GR"/>
         </w:rPr>
-        <w:tab/>
-      </w:r>
-      <w:r>
-        <w:rPr>
-          <w:rFonts w:ascii="Roboto" w:hAnsi="Roboto" w:cs="Roboto"/>
-          <w:color w:val="000000" w:themeColor="text1"/>
-          <w:sz w:val="24"/>
-          <w:szCs w:val="24"/>
-          <w:lang w:val="el-GR"/>
-        </w:rPr>
-        <w:tab/>
-      </w:r>
-      <w:r>
-        <w:rPr>
-          <w:rFonts w:ascii="Roboto" w:hAnsi="Roboto" w:cs="Roboto"/>
-          <w:color w:val="000000" w:themeColor="text1"/>
-          <w:sz w:val="24"/>
-          <w:szCs w:val="24"/>
-          <w:lang w:val="el-GR"/>
-        </w:rPr>
-        <w:tab/>
         <w:t>έλεγχο.</w:t>
       </w:r>
     </w:p>
@@ -3706,7 +4024,17 @@
           <w:lang w:val="el-GR"/>
         </w:rPr>
         <w:tab/>
-        <w:t xml:space="preserve">4.α.2. Το σύστημα ενημερώνει το χειριστή ότι το κείμενο του είναι πολύ </w:t>
+        <w:t>4.α.2. Το σύστημα ενημερώνει το χειριστή ότ</w:t>
+      </w:r>
+      <w:r>
+        <w:rPr>
+          <w:rFonts w:ascii="Roboto" w:hAnsi="Roboto" w:cs="Roboto"/>
+          <w:color w:val="000000" w:themeColor="text1"/>
+          <w:sz w:val="24"/>
+          <w:szCs w:val="24"/>
+          <w:lang w:val="el-GR"/>
+        </w:rPr>
+        <w:t xml:space="preserve">ι το κείμενο του είναι πολύ </w:t>
       </w:r>
       <w:r>
         <w:rPr>
@@ -3726,7 +4054,7 @@
           <w:szCs w:val="24"/>
           <w:lang w:val="el-GR"/>
         </w:rPr>
-        <w:tab/>
+        <w:t>μεγάλο</w:t>
       </w:r>
       <w:r>
         <w:rPr>
@@ -3736,7 +4064,7 @@
           <w:szCs w:val="24"/>
           <w:lang w:val="el-GR"/>
         </w:rPr>
-        <w:tab/>
+        <w:t xml:space="preserve"> </w:t>
       </w:r>
       <w:r>
         <w:rPr>
@@ -3746,29 +4074,7 @@
           <w:szCs w:val="24"/>
           <w:lang w:val="el-GR"/>
         </w:rPr>
-        <w:tab/>
-      </w:r>
-      <w:proofErr w:type="spellStart"/>
-      <w:r>
-        <w:rPr>
-          <w:rFonts w:ascii="Roboto" w:hAnsi="Roboto" w:cs="Roboto"/>
-          <w:color w:val="000000" w:themeColor="text1"/>
-          <w:sz w:val="24"/>
-          <w:szCs w:val="24"/>
-          <w:lang w:val="el-GR"/>
-        </w:rPr>
-        <w:t>μεγάλο(ή</w:t>
-      </w:r>
-      <w:proofErr w:type="spellEnd"/>
-      <w:r>
-        <w:rPr>
-          <w:rFonts w:ascii="Roboto" w:hAnsi="Roboto" w:cs="Roboto"/>
-          <w:color w:val="000000" w:themeColor="text1"/>
-          <w:sz w:val="24"/>
-          <w:szCs w:val="24"/>
-          <w:lang w:val="el-GR"/>
-        </w:rPr>
-        <w:t xml:space="preserve"> μικρό) και επιστρέφει στο βήμα 3.</w:t>
+        <w:t>(ή μικρό) και επιστρέφει στο βήμα 3.</w:t>
       </w:r>
     </w:p>
     <w:p>
@@ -3778,6 +4084,7 @@
           <w:ilvl w:val="1"/>
           <w:numId w:val="11"/>
         </w:numPr>
+        <w:spacing w:after="0"/>
         <w:rPr>
           <w:rFonts w:ascii="Roboto" w:hAnsi="Roboto" w:cs="Roboto"/>
           <w:color w:val="000000" w:themeColor="text1"/>
@@ -3800,6 +4107,7 @@
     </w:p>
     <w:p>
       <w:pPr>
+        <w:spacing w:after="0"/>
         <w:ind w:left="720"/>
         <w:rPr>
           <w:rFonts w:ascii="Roboto" w:hAnsi="Roboto" w:cs="Roboto"/>
@@ -3829,7 +4137,17 @@
           <w:szCs w:val="24"/>
           <w:lang w:val="el-GR"/>
         </w:rPr>
-        <w:t xml:space="preserve">4.β.1. Το σύστημα εντοπίζει λάθος στην καταχώρηση της βαθμολογίας </w:t>
+        <w:t>4.β.1. Το σύστημα εντοπίζει λάθος στην</w:t>
+      </w:r>
+      <w:r>
+        <w:rPr>
+          <w:rFonts w:ascii="Roboto" w:hAnsi="Roboto" w:cs="Roboto"/>
+          <w:color w:val="000000" w:themeColor="text1"/>
+          <w:sz w:val="24"/>
+          <w:szCs w:val="24"/>
+          <w:lang w:val="el-GR"/>
+        </w:rPr>
+        <w:t xml:space="preserve"> καταχώρηση της βαθμολογίας </w:t>
       </w:r>
       <w:r>
         <w:rPr>
@@ -3849,27 +4167,6 @@
           <w:szCs w:val="24"/>
           <w:lang w:val="el-GR"/>
         </w:rPr>
-        <w:tab/>
-      </w:r>
-      <w:r>
-        <w:rPr>
-          <w:rFonts w:ascii="Roboto" w:hAnsi="Roboto" w:cs="Roboto"/>
-          <w:color w:val="000000" w:themeColor="text1"/>
-          <w:sz w:val="24"/>
-          <w:szCs w:val="24"/>
-          <w:lang w:val="el-GR"/>
-        </w:rPr>
-        <w:tab/>
-      </w:r>
-      <w:r>
-        <w:rPr>
-          <w:rFonts w:ascii="Roboto" w:hAnsi="Roboto" w:cs="Roboto"/>
-          <w:color w:val="000000" w:themeColor="text1"/>
-          <w:sz w:val="24"/>
-          <w:szCs w:val="24"/>
-          <w:lang w:val="el-GR"/>
-        </w:rPr>
-        <w:tab/>
         <w:t>κατά τον έλεγχο.</w:t>
       </w:r>
     </w:p>
@@ -3893,7 +4190,17 @@
           <w:lang w:val="el-GR"/>
         </w:rPr>
         <w:tab/>
-        <w:t xml:space="preserve">4.β.2 Το σύστημα ενημερώνει τον χειριστή ότι δεν έχει συμπληρώσει </w:t>
+        <w:t>4.β.2 Το σύστημα ενημερώνει τον χειρισ</w:t>
+      </w:r>
+      <w:r>
+        <w:rPr>
+          <w:rFonts w:ascii="Roboto" w:hAnsi="Roboto" w:cs="Roboto"/>
+          <w:color w:val="000000" w:themeColor="text1"/>
+          <w:sz w:val="24"/>
+          <w:szCs w:val="24"/>
+          <w:lang w:val="el-GR"/>
+        </w:rPr>
+        <w:t xml:space="preserve">τή ότι δεν έχει συμπληρώσει </w:t>
       </w:r>
       <w:r>
         <w:rPr>
@@ -3923,17 +4230,6 @@
           <w:szCs w:val="24"/>
           <w:lang w:val="el-GR"/>
         </w:rPr>
-        <w:tab/>
-      </w:r>
-      <w:r>
-        <w:rPr>
-          <w:rFonts w:ascii="Roboto" w:hAnsi="Roboto" w:cs="Roboto"/>
-          <w:color w:val="000000" w:themeColor="text1"/>
-          <w:sz w:val="24"/>
-          <w:szCs w:val="24"/>
-          <w:lang w:val="el-GR"/>
-        </w:rPr>
-        <w:tab/>
         <w:t>σωστά τη βαθμολογία και επιστρέφει στο βήμα 3.</w:t>
       </w:r>
     </w:p>
@@ -4048,7 +4344,7 @@
   <w:abstractNum w:abstractNumId="0">
     <w:nsid w:val="08740123"/>
     <w:multiLevelType w:val="hybridMultilevel"/>
-    <w:tmpl w:val="8DCA0090"/>
+    <w:tmpl w:val="36AE2938"/>
     <w:lvl w:ilvl="0" w:tplc="DEE0C052">
       <w:start w:val="1"/>
       <w:numFmt w:val="decimal"/>
@@ -4058,7 +4354,7 @@
         <w:ind w:left="720" w:hanging="360"/>
       </w:pPr>
     </w:lvl>
-    <w:lvl w:ilvl="1" w:tplc="8C06585A">
+    <w:lvl w:ilvl="1" w:tplc="9D7C42AA">
       <w:start w:val="1"/>
       <w:numFmt w:val="lowerLetter"/>
       <w:lvlText w:val="%2."/>
@@ -4066,6 +4362,9 @@
       <w:pPr>
         <w:ind w:left="1440" w:hanging="360"/>
       </w:pPr>
+      <w:rPr>
+        <w:sz w:val="24"/>
+      </w:rPr>
     </w:lvl>
     <w:lvl w:ilvl="2" w:tplc="EE18B0F2">
       <w:start w:val="1"/>

</xml_diff>